<commit_message>
Inclusion of Norm + Anom, additional text, small edits, dummy mag table
</commit_message>
<xml_diff>
--- a/article/refereeresponsegraphs/Reviewer comments and responses.docx
+++ b/article/refereeresponsegraphs/Reviewer comments and responses.docx
@@ -1969,16 +1969,6 @@
       <w:r>
         <w:rPr>
           <w:rFonts w:ascii="Arial Unicode MS" w:eastAsia="Arial Unicode MS" w:hAnsi="Arial Unicode MS" w:cs="Arial Unicode MS"/>
-          <w:color w:val="000000" w:themeColor="text1"/>
-          <w:sz w:val="19"/>
-          <w:szCs w:val="19"/>
-          <w:u w:color="222222"/>
-        </w:rPr>
-        <w:t>TODO: Normal and enhanced on same plot, no model. Also: remove residuals.</w:t>
-      </w:r>
-      <w:r>
-        <w:rPr>
-          <w:rFonts w:ascii="Arial Unicode MS" w:eastAsia="Arial Unicode MS" w:hAnsi="Arial Unicode MS" w:cs="Arial Unicode MS"/>
           <w:color w:val="84B4DF"/>
           <w:sz w:val="19"/>
           <w:szCs w:val="19"/>
@@ -2076,7 +2066,21 @@
           <w:szCs w:val="19"/>
           <w:u w:color="222222"/>
         </w:rPr>
-        <w:t>We have added this figure (now Figure X).</w:t>
+        <w:t>We have ad</w:t>
+      </w:r>
+      <w:bookmarkStart w:id="0" w:name="_GoBack"/>
+      <w:bookmarkEnd w:id="0"/>
+      <w:r>
+        <w:rPr>
+          <w:rFonts w:ascii="Arial" w:hAnsi="Arial"/>
+          <w:b/>
+          <w:bCs/>
+          <w:color w:val="222222"/>
+          <w:sz w:val="19"/>
+          <w:szCs w:val="19"/>
+          <w:u w:color="222222"/>
+        </w:rPr>
+        <w:t>ded this figure (now Figure X).</w:t>
       </w:r>
     </w:p>
     <w:p>
@@ -2273,8 +2277,6 @@
           <w:u w:color="222222"/>
         </w:rPr>
       </w:pPr>
-      <w:bookmarkStart w:id="0" w:name="_GoBack"/>
-      <w:bookmarkEnd w:id="0"/>
       <w:r>
         <w:rPr>
           <w:rFonts w:ascii="Arial Unicode MS" w:eastAsia="Arial Unicode MS" w:hAnsi="Arial Unicode MS" w:cs="Arial Unicode MS"/>
@@ -2557,7 +2559,7 @@
           <w:rFonts w:ascii="Arial" w:hAnsi="Arial"/>
           <w:b/>
           <w:bCs/>
-          <w:color w:val="222222"/>
+          <w:color w:val="70AD47" w:themeColor="accent6"/>
           <w:sz w:val="19"/>
           <w:szCs w:val="19"/>
           <w:u w:color="222222"/>

</xml_diff>

<commit_message>
updated referee response to indicate done things
</commit_message>
<xml_diff>
--- a/article/refereeresponsegraphs/Reviewer comments and responses.docx
+++ b/article/refereeresponsegraphs/Reviewer comments and responses.docx
@@ -2066,22 +2066,10 @@
           <w:szCs w:val="19"/>
           <w:u w:color="222222"/>
         </w:rPr>
-        <w:t>We have ad</w:t>
+        <w:t>We have added this figure (now Figure X).</w:t>
       </w:r>
       <w:bookmarkStart w:id="0" w:name="_GoBack"/>
       <w:bookmarkEnd w:id="0"/>
-      <w:r>
-        <w:rPr>
-          <w:rFonts w:ascii="Arial" w:hAnsi="Arial"/>
-          <w:b/>
-          <w:bCs/>
-          <w:color w:val="222222"/>
-          <w:sz w:val="19"/>
-          <w:szCs w:val="19"/>
-          <w:u w:color="222222"/>
-        </w:rPr>
-        <w:t>ded this figure (now Figure X).</w:t>
-      </w:r>
     </w:p>
     <w:p>
       <w:pPr>
@@ -2470,7 +2458,7 @@
           <w:rFonts w:ascii="Arial" w:hAnsi="Arial"/>
           <w:b/>
           <w:bCs/>
-          <w:color w:val="222222"/>
+          <w:color w:val="92D050"/>
           <w:sz w:val="19"/>
           <w:szCs w:val="19"/>
           <w:u w:color="222222"/>
@@ -2649,7 +2637,7 @@
           <w:rFonts w:ascii="Arial" w:eastAsia="Arial" w:hAnsi="Arial" w:cs="Arial"/>
           <w:b/>
           <w:bCs/>
-          <w:color w:val="FF0000"/>
+          <w:color w:val="92D050"/>
           <w:sz w:val="19"/>
           <w:szCs w:val="19"/>
           <w:u w:color="222222"/>
@@ -2660,7 +2648,7 @@
           <w:rFonts w:ascii="Arial" w:hAnsi="Arial"/>
           <w:b/>
           <w:bCs/>
-          <w:color w:val="FF0000"/>
+          <w:color w:val="92D050"/>
           <w:sz w:val="19"/>
           <w:szCs w:val="19"/>
           <w:u w:color="222222"/>
@@ -3097,7 +3085,7 @@
           <w:rFonts w:ascii="Arial" w:eastAsia="Arial" w:hAnsi="Arial" w:cs="Arial"/>
           <w:b/>
           <w:bCs/>
-          <w:color w:val="222222"/>
+          <w:color w:val="92D050"/>
           <w:sz w:val="19"/>
           <w:szCs w:val="19"/>
           <w:u w:color="222222"/>
@@ -3108,7 +3096,7 @@
           <w:rFonts w:ascii="Arial" w:hAnsi="Arial"/>
           <w:b/>
           <w:bCs/>
-          <w:color w:val="222222"/>
+          <w:color w:val="92D050"/>
           <w:sz w:val="19"/>
           <w:szCs w:val="19"/>
           <w:u w:color="222222"/>
@@ -3121,7 +3109,7 @@
           <w:rFonts w:ascii="Arial" w:hAnsi="Arial"/>
           <w:b/>
           <w:bCs/>
-          <w:color w:val="222222"/>
+          <w:color w:val="92D050"/>
           <w:sz w:val="19"/>
           <w:szCs w:val="19"/>
           <w:u w:color="222222"/>
@@ -3134,7 +3122,7 @@
           <w:rFonts w:ascii="Arial" w:hAnsi="Arial"/>
           <w:b/>
           <w:bCs/>
-          <w:color w:val="222222"/>
+          <w:color w:val="92D050"/>
           <w:sz w:val="19"/>
           <w:szCs w:val="19"/>
           <w:u w:color="222222"/>

</xml_diff>